<commit_message>
add the knowledge of process of searching in a browser
</commit_message>
<xml_diff>
--- a/web/something_about_web.docx
+++ b/web/something_about_web.docx
@@ -873,11 +873,6 @@
       </w:r>
     </w:p>
     <w:p>
-      <w:pPr>
-        <w:rPr>
-          <w:rFonts w:hint="eastAsia"/>
-        </w:rPr>
-      </w:pPr>
       <w:r>
         <w:t>&lt;input type='checkbox' name="</w:t>
       </w:r>
@@ -1023,7 +1018,6 @@
       </w:r>
     </w:p>
     <w:p>
-      <w:bookmarkStart w:id="0" w:name="_GoBack"/>
       <w:r>
         <w:tab/>
         <w:t>&lt;</w:t>
@@ -1098,17 +1092,11 @@
       </w:r>
     </w:p>
     <w:p>
-      <w:pPr>
-        <w:rPr>
-          <w:rFonts w:hint="eastAsia"/>
-        </w:rPr>
-      </w:pPr>
       <w:r>
         <w:tab/>
         <w:t>&lt;/select&gt;</w:t>
       </w:r>
     </w:p>
-    <w:bookmarkEnd w:id="0"/>
     <w:p/>
     <w:p/>
     <w:p/>
@@ -1205,11 +1193,6 @@
       </w:r>
     </w:p>
     <w:p>
-      <w:pPr>
-        <w:rPr>
-          <w:rFonts w:hint="eastAsia"/>
-        </w:rPr>
-      </w:pPr>
       <w:r>
         <w:t xml:space="preserve">method </w:t>
       </w:r>
@@ -1246,20 +1229,8 @@
         <w:t>里</w:t>
       </w:r>
     </w:p>
-    <w:p>
-      <w:pPr>
-        <w:rPr>
-          <w:rFonts w:hint="eastAsia"/>
-        </w:rPr>
-      </w:pPr>
-    </w:p>
-    <w:p>
-      <w:pPr>
-        <w:rPr>
-          <w:rFonts w:hint="eastAsia"/>
-        </w:rPr>
-      </w:pPr>
-    </w:p>
+    <w:p/>
+    <w:p/>
     <w:tbl>
       <w:tblPr>
         <w:tblStyle w:val="a4"/>
@@ -1409,6 +1380,309 @@
         </w:tc>
       </w:tr>
     </w:tbl>
+    <w:p>
+      <w:pPr>
+        <w:rPr>
+          <w:rFonts w:hint="eastAsia"/>
+        </w:rPr>
+      </w:pPr>
+    </w:p>
+    <w:p>
+      <w:pPr>
+        <w:rPr>
+          <w:rFonts w:hint="eastAsia"/>
+        </w:rPr>
+      </w:pPr>
+    </w:p>
+    <w:p>
+      <w:pPr>
+        <w:rPr>
+          <w:rFonts w:hint="eastAsia"/>
+        </w:rPr>
+      </w:pPr>
+      <w:r>
+        <w:rPr>
+          <w:rFonts w:hint="eastAsia"/>
+        </w:rPr>
+        <w:t>输入</w:t>
+      </w:r>
+      <w:hyperlink r:id="rId9" w:history="1">
+        <w:r>
+          <w:rPr>
+            <w:rStyle w:val="a3"/>
+          </w:rPr>
+          <w:t>www.google.com</w:t>
+        </w:r>
+      </w:hyperlink>
+      <w:r>
+        <w:rPr>
+          <w:rFonts w:hint="eastAsia"/>
+        </w:rPr>
+        <w:t>后描述一下发生了什么？</w:t>
+      </w:r>
+    </w:p>
+    <w:p>
+      <w:pPr>
+        <w:spacing w:after="0" w:line="240" w:lineRule="auto"/>
+      </w:pPr>
+      <w:r>
+        <w:t>1</w:t>
+      </w:r>
+      <w:r>
+        <w:t>、根据域名查询域名的</w:t>
+      </w:r>
+      <w:r>
+        <w:t>IP</w:t>
+      </w:r>
+      <w:r>
+        <w:t>。浏览器缓存</w:t>
+      </w:r>
+      <w:r>
+        <w:t>-&gt;</w:t>
+      </w:r>
+      <w:proofErr w:type="spellStart"/>
+      <w:r>
+        <w:t>操作系统缓存</w:t>
+      </w:r>
+      <w:proofErr w:type="spellEnd"/>
+      <w:r>
+        <w:t>-&gt;</w:t>
+      </w:r>
+      <w:proofErr w:type="spellStart"/>
+      <w:r>
+        <w:t>本地域名服务器缓存</w:t>
+      </w:r>
+      <w:proofErr w:type="spellEnd"/>
+      <w:r>
+        <w:t>-&gt;</w:t>
+      </w:r>
+      <w:proofErr w:type="spellStart"/>
+      <w:r>
+        <w:t>域名服务器</w:t>
+      </w:r>
+      <w:proofErr w:type="spellEnd"/>
+      <w:r>
+        <w:t>。</w:t>
+      </w:r>
+      <w:r>
+        <w:br/>
+      </w:r>
+      <w:r>
+        <w:br/>
+        <w:t>2</w:t>
+      </w:r>
+      <w:r>
+        <w:t>、得到</w:t>
+      </w:r>
+      <w:r>
+        <w:t>IP</w:t>
+      </w:r>
+      <w:r>
+        <w:t>后发起基于</w:t>
+      </w:r>
+      <w:r>
+        <w:t>TCP</w:t>
+      </w:r>
+      <w:r>
+        <w:t>的</w:t>
+      </w:r>
+      <w:r>
+        <w:t>HTTP</w:t>
+      </w:r>
+      <w:r>
+        <w:t>请求。如果浏览器存储了该域名下的</w:t>
+      </w:r>
+      <w:r>
+        <w:t>cookie</w:t>
+      </w:r>
+      <w:r>
+        <w:t>，那么会把</w:t>
+      </w:r>
+      <w:r>
+        <w:t>cookie</w:t>
+      </w:r>
+      <w:r>
+        <w:t>放入</w:t>
+      </w:r>
+      <w:r>
+        <w:t>HTTP</w:t>
+      </w:r>
+      <w:r>
+        <w:t>请求头里。</w:t>
+      </w:r>
+      <w:r>
+        <w:br/>
+      </w:r>
+      <w:r>
+        <w:br/>
+        <w:t>3</w:t>
+      </w:r>
+      <w:r>
+        <w:t>、</w:t>
+      </w:r>
+      <w:r>
+        <w:t>TCP</w:t>
+      </w:r>
+      <w:r>
+        <w:t>被包装为</w:t>
+      </w:r>
+      <w:r>
+        <w:t>IP</w:t>
+      </w:r>
+      <w:r>
+        <w:t>包，通过网络（</w:t>
+      </w:r>
+      <w:proofErr w:type="spellStart"/>
+      <w:r>
+        <w:t>可能经过很多路由器、交换机</w:t>
+      </w:r>
+      <w:proofErr w:type="spellEnd"/>
+      <w:r>
+        <w:t>）</w:t>
+      </w:r>
+      <w:proofErr w:type="spellStart"/>
+      <w:r>
+        <w:t>发送到</w:t>
+      </w:r>
+      <w:r>
+        <w:t>IP</w:t>
+      </w:r>
+      <w:r>
+        <w:t>地址对应的服务器。</w:t>
+      </w:r>
+      <w:r>
+        <w:lastRenderedPageBreak/>
+        <w:t>这个服务器可能只是一个反向代理服务器，如果是，则</w:t>
+      </w:r>
+      <w:r>
+        <w:t>HTTP</w:t>
+      </w:r>
+      <w:r>
+        <w:t>请求被转交给内网中真实的某一个服务器</w:t>
+      </w:r>
+      <w:proofErr w:type="spellEnd"/>
+      <w:r>
+        <w:t>（</w:t>
+      </w:r>
+      <w:proofErr w:type="spellStart"/>
+      <w:r>
+        <w:t>可能有多个服务器</w:t>
+      </w:r>
+      <w:proofErr w:type="spellEnd"/>
+      <w:r>
+        <w:t>）。</w:t>
+      </w:r>
+      <w:r>
+        <w:br/>
+      </w:r>
+      <w:bookmarkStart w:id="0" w:name="_GoBack"/>
+      <w:bookmarkEnd w:id="0"/>
+      <w:r>
+        <w:br/>
+        <w:t>4</w:t>
+      </w:r>
+      <w:r>
+        <w:t>、服务器分析</w:t>
+      </w:r>
+      <w:r>
+        <w:t>HTTP</w:t>
+      </w:r>
+      <w:r>
+        <w:t>请求，生成</w:t>
+      </w:r>
+      <w:r>
+        <w:t>HTTP</w:t>
+      </w:r>
+      <w:r>
+        <w:t>响应（</w:t>
+      </w:r>
+      <w:proofErr w:type="spellStart"/>
+      <w:r>
+        <w:t>可能是</w:t>
+      </w:r>
+      <w:r>
+        <w:t>HTML</w:t>
+      </w:r>
+      <w:r>
+        <w:t>、图片等</w:t>
+      </w:r>
+      <w:proofErr w:type="spellEnd"/>
+      <w:r>
+        <w:t>）</w:t>
+      </w:r>
+      <w:proofErr w:type="spellStart"/>
+      <w:r>
+        <w:t>后，将响应发送给客户端浏览器</w:t>
+      </w:r>
+      <w:proofErr w:type="spellEnd"/>
+      <w:r>
+        <w:t>。</w:t>
+      </w:r>
+      <w:r>
+        <w:br/>
+      </w:r>
+      <w:r>
+        <w:br/>
+        <w:t>5</w:t>
+      </w:r>
+      <w:r>
+        <w:t>、浏览器得到响应后，根据响应内容显示结果。如果响应的是图片，则将图片</w:t>
+      </w:r>
+      <w:r>
+        <w:t>”</w:t>
+      </w:r>
+      <w:r>
+        <w:t>画</w:t>
+      </w:r>
+      <w:r>
+        <w:t>“</w:t>
+      </w:r>
+      <w:r>
+        <w:t>在浏览器页面上；如果是</w:t>
+      </w:r>
+      <w:r>
+        <w:t>HTML</w:t>
+      </w:r>
+      <w:r>
+        <w:t>，则渲染</w:t>
+      </w:r>
+      <w:r>
+        <w:t>HTML</w:t>
+      </w:r>
+      <w:r>
+        <w:t>并</w:t>
+      </w:r>
+      <w:r>
+        <w:t>”</w:t>
+      </w:r>
+      <w:r>
+        <w:t>画</w:t>
+      </w:r>
+      <w:r>
+        <w:t>“</w:t>
+      </w:r>
+      <w:r>
+        <w:t>在浏览器页面上，在分析</w:t>
+      </w:r>
+      <w:r>
+        <w:t>HTML</w:t>
+      </w:r>
+      <w:r>
+        <w:t>时，若发现引用了其他资源，例如</w:t>
+      </w:r>
+      <w:r>
+        <w:t>css</w:t>
+      </w:r>
+      <w:r>
+        <w:t>、图片等，则发起</w:t>
+      </w:r>
+      <w:r>
+        <w:t>HTTP</w:t>
+      </w:r>
+      <w:r>
+        <w:t>请求，得到响应资源。</w:t>
+      </w:r>
+    </w:p>
     <w:p>
       <w:pPr>
         <w:rPr>
@@ -2153,7 +2427,7 @@
   <a:extraClrSchemeLst/>
   <a:extLst>
     <a:ext uri="{05A4C25C-085E-4340-85A3-A5531E510DB2}">
-      <thm15:themeFamily xmlns="" xmlns:thm15="http://schemas.microsoft.com/office/thememl/2012/main" name="Office Theme" id="{62F939B6-93AF-4DB8-9C6B-D6C7DFDC589F}" vid="{4A3C46E8-61CC-4603-A589-7422A47A8E4A}"/>
+      <thm15:themeFamily xmlns:thm15="http://schemas.microsoft.com/office/thememl/2012/main" xmlns="" name="Office Theme" id="{62F939B6-93AF-4DB8-9C6B-D6C7DFDC589F}" vid="{4A3C46E8-61CC-4603-A589-7422A47A8E4A}"/>
     </a:ext>
   </a:extLst>
 </a:theme>

</xml_diff>

<commit_message>
add three ways of hand shaking of TCP
</commit_message>
<xml_diff>
--- a/web/something_about_web.docx
+++ b/web/something_about_web.docx
@@ -1380,29 +1380,18 @@
         </w:tc>
       </w:tr>
     </w:tbl>
+    <w:p/>
+    <w:p/>
     <w:p>
       <w:pPr>
         <w:rPr>
+          <w:color w:val="3366FF"/>
+        </w:rPr>
+      </w:pPr>
+      <w:r>
+        <w:rPr>
           <w:rFonts w:hint="eastAsia"/>
-        </w:rPr>
-      </w:pPr>
-    </w:p>
-    <w:p>
-      <w:pPr>
-        <w:rPr>
-          <w:rFonts w:hint="eastAsia"/>
-        </w:rPr>
-      </w:pPr>
-    </w:p>
-    <w:p>
-      <w:pPr>
-        <w:rPr>
-          <w:rFonts w:hint="eastAsia"/>
-        </w:rPr>
-      </w:pPr>
-      <w:r>
-        <w:rPr>
-          <w:rFonts w:hint="eastAsia"/>
+          <w:color w:val="3366FF"/>
         </w:rPr>
         <w:t>输入</w:t>
       </w:r>
@@ -1410,6 +1399,7 @@
         <w:r>
           <w:rPr>
             <w:rStyle w:val="a3"/>
+            <w:color w:val="3366FF"/>
           </w:rPr>
           <w:t>www.google.com</w:t>
         </w:r>
@@ -1417,6 +1407,7 @@
       <w:r>
         <w:rPr>
           <w:rFonts w:hint="eastAsia"/>
+          <w:color w:val="3366FF"/>
         </w:rPr>
         <w:t>后描述一下发生了什么？</w:t>
       </w:r>
@@ -1440,29 +1431,20 @@
       <w:r>
         <w:t>-&gt;</w:t>
       </w:r>
-      <w:proofErr w:type="spellStart"/>
       <w:r>
         <w:t>操作系统缓存</w:t>
       </w:r>
-      <w:proofErr w:type="spellEnd"/>
       <w:r>
         <w:t>-&gt;</w:t>
       </w:r>
-      <w:proofErr w:type="spellStart"/>
       <w:r>
         <w:t>本地域名服务器缓存</w:t>
       </w:r>
-      <w:proofErr w:type="spellEnd"/>
       <w:r>
         <w:t>-&gt;</w:t>
       </w:r>
-      <w:proofErr w:type="spellStart"/>
-      <w:r>
-        <w:t>域名服务器</w:t>
-      </w:r>
-      <w:proofErr w:type="spellEnd"/>
-      <w:r>
-        <w:t>。</w:t>
+      <w:r>
+        <w:t>域名服务器。</w:t>
       </w:r>
       <w:r>
         <w:br/>
@@ -1530,19 +1512,7 @@
         <w:t>IP</w:t>
       </w:r>
       <w:r>
-        <w:t>包，通过网络（</w:t>
-      </w:r>
-      <w:proofErr w:type="spellStart"/>
-      <w:r>
-        <w:t>可能经过很多路由器、交换机</w:t>
-      </w:r>
-      <w:proofErr w:type="spellEnd"/>
-      <w:r>
-        <w:t>）</w:t>
-      </w:r>
-      <w:proofErr w:type="spellStart"/>
-      <w:r>
-        <w:t>发送到</w:t>
+        <w:t>包，通过网络（可能经过很多路由器、交换机）发送到</w:t>
       </w:r>
       <w:r>
         <w:t>IP</w:t>
@@ -1558,129 +1528,1138 @@
         <w:t>HTTP</w:t>
       </w:r>
       <w:r>
-        <w:t>请求被转交给内网中真实的某一个服务器</w:t>
-      </w:r>
-      <w:proofErr w:type="spellEnd"/>
-      <w:r>
-        <w:t>（</w:t>
-      </w:r>
-      <w:proofErr w:type="spellStart"/>
-      <w:r>
-        <w:t>可能有多个服务器</w:t>
-      </w:r>
-      <w:proofErr w:type="spellEnd"/>
-      <w:r>
-        <w:t>）。</w:t>
+        <w:t>请求被转交给内网中真实的某一个服务器（可能有多个服务器）。</w:t>
       </w:r>
       <w:r>
         <w:br/>
+      </w:r>
+      <w:r>
+        <w:br/>
+        <w:t>4</w:t>
+      </w:r>
+      <w:r>
+        <w:t>、服务器分析</w:t>
+      </w:r>
+      <w:r>
+        <w:t>HTTP</w:t>
+      </w:r>
+      <w:r>
+        <w:t>请求，生成</w:t>
+      </w:r>
+      <w:r>
+        <w:t>HTTP</w:t>
+      </w:r>
+      <w:r>
+        <w:t>响应（可能是</w:t>
+      </w:r>
+      <w:r>
+        <w:t>HTML</w:t>
+      </w:r>
+      <w:r>
+        <w:t>、图片等）后，将响应发送给客户端浏览器。</w:t>
+      </w:r>
+      <w:r>
+        <w:br/>
+      </w:r>
+      <w:r>
+        <w:br/>
+        <w:t>5</w:t>
+      </w:r>
+      <w:r>
+        <w:t>、浏览器得到响应后，根据响应内容显示结果。如果响应的是图片，则将图片</w:t>
+      </w:r>
+      <w:r>
+        <w:t>”</w:t>
+      </w:r>
+      <w:r>
+        <w:t>画</w:t>
+      </w:r>
+      <w:r>
+        <w:t>“</w:t>
+      </w:r>
+      <w:r>
+        <w:t>在浏览器页面上；如果是</w:t>
+      </w:r>
+      <w:r>
+        <w:t>HTML</w:t>
+      </w:r>
+      <w:r>
+        <w:t>，则渲染</w:t>
+      </w:r>
+      <w:r>
+        <w:t>HTML</w:t>
+      </w:r>
+      <w:r>
+        <w:t>并</w:t>
+      </w:r>
+      <w:r>
+        <w:t>”</w:t>
+      </w:r>
+      <w:r>
+        <w:t>画</w:t>
+      </w:r>
+      <w:r>
+        <w:t>“</w:t>
+      </w:r>
+      <w:r>
+        <w:t>在浏览器页面上，在分析</w:t>
+      </w:r>
+      <w:r>
+        <w:t>HTML</w:t>
+      </w:r>
+      <w:r>
+        <w:t>时，若发现引用了其他资源，例如</w:t>
+      </w:r>
+      <w:r>
+        <w:t>css</w:t>
+      </w:r>
+      <w:r>
+        <w:t>、图片等，则发起</w:t>
+      </w:r>
+      <w:r>
+        <w:t>HTTP</w:t>
+      </w:r>
+      <w:r>
+        <w:t>请求，得到响应资源。</w:t>
+      </w:r>
+    </w:p>
+    <w:p>
+      <w:pPr>
+        <w:rPr>
+          <w:rFonts w:hint="eastAsia"/>
+        </w:rPr>
+      </w:pPr>
+    </w:p>
+    <w:p>
+      <w:pPr>
+        <w:rPr>
+          <w:rFonts w:hint="eastAsia"/>
+          <w:b/>
+          <w:color w:val="3366FF"/>
+        </w:rPr>
+      </w:pPr>
+      <w:r>
+        <w:rPr>
+          <w:b/>
+          <w:color w:val="3366FF"/>
+        </w:rPr>
+        <w:t>TCP IP</w:t>
+      </w:r>
+      <w:r>
+        <w:rPr>
+          <w:rFonts w:hint="eastAsia"/>
+          <w:b/>
+          <w:color w:val="3366FF"/>
+        </w:rPr>
+        <w:t>的三次握手过程：</w:t>
+      </w:r>
+    </w:p>
+    <w:p>
+      <w:pPr>
+        <w:pStyle w:val="a5"/>
+        <w:shd w:val="clear" w:color="auto" w:fill="FFFFFF"/>
+        <w:spacing w:before="150" w:beforeAutospacing="0" w:after="150" w:afterAutospacing="0" w:line="293" w:lineRule="atLeast"/>
+        <w:rPr>
+          <w:rFonts w:ascii="Verdana" w:hAnsi="Verdana"/>
+          <w:color w:val="4B4B4B"/>
+        </w:rPr>
+      </w:pPr>
+      <w:r>
+        <w:rPr>
+          <w:rFonts w:ascii="Verdana" w:hAnsi="Verdana"/>
+          <w:color w:val="4B4B4B"/>
+        </w:rPr>
+        <w:t>第一次握手：主机</w:t>
+      </w:r>
+      <w:r>
+        <w:rPr>
+          <w:rFonts w:ascii="Verdana" w:hAnsi="Verdana"/>
+          <w:color w:val="4B4B4B"/>
+        </w:rPr>
+        <w:t>A</w:t>
+      </w:r>
+      <w:r>
+        <w:rPr>
+          <w:rFonts w:ascii="Verdana" w:hAnsi="Verdana"/>
+          <w:color w:val="4B4B4B"/>
+        </w:rPr>
+        <w:t>发送位码为</w:t>
+      </w:r>
+      <w:proofErr w:type="spellStart"/>
+      <w:r>
+        <w:rPr>
+          <w:rFonts w:ascii="Verdana" w:hAnsi="Verdana"/>
+          <w:color w:val="4B4B4B"/>
+        </w:rPr>
+        <w:t>syn</w:t>
+      </w:r>
+      <w:proofErr w:type="spellEnd"/>
+      <w:r>
+        <w:rPr>
+          <w:rFonts w:ascii="Verdana" w:hAnsi="Verdana"/>
+          <w:color w:val="4B4B4B"/>
+        </w:rPr>
+        <w:t>＝</w:t>
+      </w:r>
+      <w:r>
+        <w:rPr>
+          <w:rFonts w:ascii="Verdana" w:hAnsi="Verdana"/>
+          <w:color w:val="4B4B4B"/>
+        </w:rPr>
+        <w:t>1,</w:t>
+      </w:r>
+      <w:r>
+        <w:rPr>
+          <w:rFonts w:ascii="Verdana" w:hAnsi="Verdana"/>
+          <w:color w:val="4B4B4B"/>
+        </w:rPr>
+        <w:t>随机产生</w:t>
+      </w:r>
+      <w:proofErr w:type="spellStart"/>
+      <w:r>
+        <w:rPr>
+          <w:rFonts w:ascii="Verdana" w:hAnsi="Verdana"/>
+          <w:color w:val="4B4B4B"/>
+        </w:rPr>
+        <w:t>seq</w:t>
+      </w:r>
+      <w:proofErr w:type="spellEnd"/>
+      <w:r>
+        <w:rPr>
+          <w:rFonts w:ascii="Verdana" w:hAnsi="Verdana"/>
+          <w:color w:val="4B4B4B"/>
+        </w:rPr>
+        <w:t xml:space="preserve"> number=1234567</w:t>
+      </w:r>
+      <w:r>
+        <w:rPr>
+          <w:rFonts w:ascii="Verdana" w:hAnsi="Verdana"/>
+          <w:color w:val="4B4B4B"/>
+        </w:rPr>
+        <w:t>的数据包到服务器，主机</w:t>
+      </w:r>
+      <w:r>
+        <w:rPr>
+          <w:rFonts w:ascii="Verdana" w:hAnsi="Verdana"/>
+          <w:color w:val="4B4B4B"/>
+        </w:rPr>
+        <w:t>B</w:t>
+      </w:r>
+      <w:r>
+        <w:rPr>
+          <w:rFonts w:ascii="Verdana" w:hAnsi="Verdana"/>
+          <w:color w:val="4B4B4B"/>
+        </w:rPr>
+        <w:t>由</w:t>
+      </w:r>
+      <w:r>
+        <w:rPr>
+          <w:rFonts w:ascii="Verdana" w:hAnsi="Verdana"/>
+          <w:color w:val="4B4B4B"/>
+        </w:rPr>
+        <w:t>SYN=1</w:t>
+      </w:r>
+      <w:r>
+        <w:rPr>
+          <w:rFonts w:ascii="Verdana" w:hAnsi="Verdana"/>
+          <w:color w:val="4B4B4B"/>
+        </w:rPr>
+        <w:t>知道，</w:t>
+      </w:r>
+      <w:r>
+        <w:rPr>
+          <w:rFonts w:ascii="Verdana" w:hAnsi="Verdana"/>
+          <w:color w:val="4B4B4B"/>
+        </w:rPr>
+        <w:t>A</w:t>
+      </w:r>
+      <w:r>
+        <w:rPr>
+          <w:rFonts w:ascii="Verdana" w:hAnsi="Verdana"/>
+          <w:color w:val="4B4B4B"/>
+        </w:rPr>
+        <w:t>要求建立联机；</w:t>
+      </w:r>
+    </w:p>
+    <w:p>
+      <w:pPr>
+        <w:pStyle w:val="a5"/>
+        <w:shd w:val="clear" w:color="auto" w:fill="FFFFFF"/>
+        <w:spacing w:before="150" w:beforeAutospacing="0" w:after="150" w:afterAutospacing="0" w:line="293" w:lineRule="atLeast"/>
+        <w:rPr>
+          <w:rFonts w:ascii="Verdana" w:hAnsi="Verdana"/>
+          <w:color w:val="4B4B4B"/>
+        </w:rPr>
+      </w:pPr>
+      <w:r>
+        <w:rPr>
+          <w:rFonts w:ascii="Verdana" w:hAnsi="Verdana"/>
+          <w:color w:val="4B4B4B"/>
+        </w:rPr>
+        <w:t>第二次握手：主机</w:t>
+      </w:r>
+      <w:r>
+        <w:rPr>
+          <w:rFonts w:ascii="Verdana" w:hAnsi="Verdana"/>
+          <w:color w:val="4B4B4B"/>
+        </w:rPr>
+        <w:t>B</w:t>
+      </w:r>
+      <w:r>
+        <w:rPr>
+          <w:rFonts w:ascii="Verdana" w:hAnsi="Verdana"/>
+          <w:color w:val="4B4B4B"/>
+        </w:rPr>
+        <w:t>收到请求后要确认联机信息，向</w:t>
+      </w:r>
+      <w:r>
+        <w:rPr>
+          <w:rFonts w:ascii="Verdana" w:hAnsi="Verdana"/>
+          <w:color w:val="4B4B4B"/>
+        </w:rPr>
+        <w:t>A</w:t>
+      </w:r>
+      <w:r>
+        <w:rPr>
+          <w:rFonts w:ascii="Verdana" w:hAnsi="Verdana"/>
+          <w:color w:val="4B4B4B"/>
+        </w:rPr>
+        <w:t>发送</w:t>
+      </w:r>
+      <w:proofErr w:type="spellStart"/>
+      <w:r>
+        <w:rPr>
+          <w:rFonts w:ascii="Verdana" w:hAnsi="Verdana"/>
+          <w:color w:val="4B4B4B"/>
+        </w:rPr>
+        <w:t>ack</w:t>
+      </w:r>
+      <w:proofErr w:type="spellEnd"/>
+      <w:r>
+        <w:rPr>
+          <w:rFonts w:ascii="Verdana" w:hAnsi="Verdana"/>
+          <w:color w:val="4B4B4B"/>
+        </w:rPr>
+        <w:t xml:space="preserve"> number=(</w:t>
+      </w:r>
+      <w:r>
+        <w:rPr>
+          <w:rFonts w:ascii="Verdana" w:hAnsi="Verdana"/>
+          <w:color w:val="4B4B4B"/>
+        </w:rPr>
+        <w:t>主机</w:t>
+      </w:r>
+      <w:r>
+        <w:rPr>
+          <w:rFonts w:ascii="Verdana" w:hAnsi="Verdana"/>
+          <w:color w:val="4B4B4B"/>
+        </w:rPr>
+        <w:t>A</w:t>
+      </w:r>
+      <w:r>
+        <w:rPr>
+          <w:rFonts w:ascii="Verdana" w:hAnsi="Verdana"/>
+          <w:color w:val="4B4B4B"/>
+        </w:rPr>
+        <w:t>的</w:t>
+      </w:r>
+      <w:r>
+        <w:rPr>
+          <w:rFonts w:ascii="Verdana" w:hAnsi="Verdana"/>
+          <w:color w:val="4B4B4B"/>
+        </w:rPr>
+        <w:t>seq+1),</w:t>
+      </w:r>
+      <w:proofErr w:type="spellStart"/>
+      <w:r>
+        <w:rPr>
+          <w:rFonts w:ascii="Verdana" w:hAnsi="Verdana"/>
+          <w:color w:val="4B4B4B"/>
+        </w:rPr>
+        <w:t>syn</w:t>
+      </w:r>
+      <w:proofErr w:type="spellEnd"/>
+      <w:r>
+        <w:rPr>
+          <w:rFonts w:ascii="Verdana" w:hAnsi="Verdana"/>
+          <w:color w:val="4B4B4B"/>
+        </w:rPr>
+        <w:t>=1,ack=1,</w:t>
+      </w:r>
+      <w:r>
+        <w:rPr>
+          <w:rFonts w:ascii="Verdana" w:hAnsi="Verdana"/>
+          <w:color w:val="4B4B4B"/>
+        </w:rPr>
+        <w:t>随机产生</w:t>
+      </w:r>
+      <w:proofErr w:type="spellStart"/>
+      <w:r>
+        <w:rPr>
+          <w:rFonts w:ascii="Verdana" w:hAnsi="Verdana"/>
+          <w:color w:val="4B4B4B"/>
+        </w:rPr>
+        <w:t>seq</w:t>
+      </w:r>
+      <w:proofErr w:type="spellEnd"/>
+      <w:r>
+        <w:rPr>
+          <w:rFonts w:ascii="Verdana" w:hAnsi="Verdana"/>
+          <w:color w:val="4B4B4B"/>
+        </w:rPr>
+        <w:t>=7654321</w:t>
+      </w:r>
+      <w:r>
+        <w:rPr>
+          <w:rFonts w:ascii="Verdana" w:hAnsi="Verdana"/>
+          <w:color w:val="4B4B4B"/>
+        </w:rPr>
+        <w:t>的包</w:t>
+      </w:r>
+    </w:p>
+    <w:p>
+      <w:pPr>
+        <w:pStyle w:val="a5"/>
+        <w:shd w:val="clear" w:color="auto" w:fill="FFFFFF"/>
+        <w:spacing w:before="150" w:beforeAutospacing="0" w:after="150" w:afterAutospacing="0" w:line="293" w:lineRule="atLeast"/>
+        <w:rPr>
+          <w:rFonts w:ascii="Verdana" w:hAnsi="Verdana"/>
+          <w:color w:val="4B4B4B"/>
+        </w:rPr>
+      </w:pPr>
+      <w:r>
+        <w:rPr>
+          <w:rFonts w:ascii="Verdana" w:hAnsi="Verdana"/>
+          <w:color w:val="4B4B4B"/>
+        </w:rPr>
+        <w:t>第三次握手：主机</w:t>
+      </w:r>
+      <w:r>
+        <w:rPr>
+          <w:rFonts w:ascii="Verdana" w:hAnsi="Verdana"/>
+          <w:color w:val="4B4B4B"/>
+        </w:rPr>
+        <w:t>A</w:t>
+      </w:r>
+      <w:r>
+        <w:rPr>
+          <w:rFonts w:ascii="Verdana" w:hAnsi="Verdana"/>
+          <w:color w:val="4B4B4B"/>
+        </w:rPr>
+        <w:t>收到后检查</w:t>
+      </w:r>
+      <w:proofErr w:type="spellStart"/>
+      <w:r>
+        <w:rPr>
+          <w:rFonts w:ascii="Verdana" w:hAnsi="Verdana"/>
+          <w:color w:val="4B4B4B"/>
+        </w:rPr>
+        <w:t>ack</w:t>
+      </w:r>
+      <w:proofErr w:type="spellEnd"/>
+      <w:r>
+        <w:rPr>
+          <w:rFonts w:ascii="Verdana" w:hAnsi="Verdana"/>
+          <w:color w:val="4B4B4B"/>
+        </w:rPr>
+        <w:t xml:space="preserve"> number</w:t>
+      </w:r>
+      <w:r>
+        <w:rPr>
+          <w:rFonts w:ascii="Verdana" w:hAnsi="Verdana"/>
+          <w:color w:val="4B4B4B"/>
+        </w:rPr>
+        <w:t>是否正确，即第一次发送的</w:t>
+      </w:r>
+      <w:proofErr w:type="spellStart"/>
+      <w:r>
+        <w:rPr>
+          <w:rFonts w:ascii="Verdana" w:hAnsi="Verdana"/>
+          <w:color w:val="4B4B4B"/>
+        </w:rPr>
+        <w:t>seq</w:t>
+      </w:r>
+      <w:proofErr w:type="spellEnd"/>
+      <w:r>
+        <w:rPr>
+          <w:rFonts w:ascii="Verdana" w:hAnsi="Verdana"/>
+          <w:color w:val="4B4B4B"/>
+        </w:rPr>
+        <w:t xml:space="preserve"> number+1,</w:t>
+      </w:r>
+      <w:r>
+        <w:rPr>
+          <w:rFonts w:ascii="Verdana" w:hAnsi="Verdana"/>
+          <w:color w:val="4B4B4B"/>
+        </w:rPr>
+        <w:t>以及位码</w:t>
+      </w:r>
+      <w:proofErr w:type="spellStart"/>
+      <w:r>
+        <w:rPr>
+          <w:rFonts w:ascii="Verdana" w:hAnsi="Verdana"/>
+          <w:color w:val="4B4B4B"/>
+        </w:rPr>
+        <w:t>ack</w:t>
+      </w:r>
+      <w:proofErr w:type="spellEnd"/>
+      <w:r>
+        <w:rPr>
+          <w:rFonts w:ascii="Verdana" w:hAnsi="Verdana"/>
+          <w:color w:val="4B4B4B"/>
+        </w:rPr>
+        <w:t>是否为</w:t>
+      </w:r>
+      <w:r>
+        <w:rPr>
+          <w:rFonts w:ascii="Verdana" w:hAnsi="Verdana"/>
+          <w:color w:val="4B4B4B"/>
+        </w:rPr>
+        <w:t>1</w:t>
+      </w:r>
+      <w:r>
+        <w:rPr>
+          <w:rFonts w:ascii="Verdana" w:hAnsi="Verdana"/>
+          <w:color w:val="4B4B4B"/>
+        </w:rPr>
+        <w:t>，若正确，主机</w:t>
+      </w:r>
+      <w:r>
+        <w:rPr>
+          <w:rFonts w:ascii="Verdana" w:hAnsi="Verdana"/>
+          <w:color w:val="4B4B4B"/>
+        </w:rPr>
+        <w:t>A</w:t>
+      </w:r>
+      <w:r>
+        <w:rPr>
+          <w:rFonts w:ascii="Verdana" w:hAnsi="Verdana"/>
+          <w:color w:val="4B4B4B"/>
+        </w:rPr>
+        <w:t>会再发送</w:t>
+      </w:r>
+      <w:proofErr w:type="spellStart"/>
+      <w:r>
+        <w:rPr>
+          <w:rFonts w:ascii="Verdana" w:hAnsi="Verdana"/>
+          <w:color w:val="4B4B4B"/>
+        </w:rPr>
+        <w:t>ack</w:t>
+      </w:r>
+      <w:proofErr w:type="spellEnd"/>
+      <w:r>
+        <w:rPr>
+          <w:rFonts w:ascii="Verdana" w:hAnsi="Verdana"/>
+          <w:color w:val="4B4B4B"/>
+        </w:rPr>
+        <w:t xml:space="preserve"> number=(</w:t>
+      </w:r>
+      <w:r>
+        <w:rPr>
+          <w:rFonts w:ascii="Verdana" w:hAnsi="Verdana"/>
+          <w:color w:val="4B4B4B"/>
+        </w:rPr>
+        <w:t>主机</w:t>
+      </w:r>
+      <w:r>
+        <w:rPr>
+          <w:rFonts w:ascii="Verdana" w:hAnsi="Verdana"/>
+          <w:color w:val="4B4B4B"/>
+        </w:rPr>
+        <w:t>B</w:t>
+      </w:r>
+      <w:r>
+        <w:rPr>
+          <w:rFonts w:ascii="Verdana" w:hAnsi="Verdana"/>
+          <w:color w:val="4B4B4B"/>
+        </w:rPr>
+        <w:t>的</w:t>
+      </w:r>
+      <w:r>
+        <w:rPr>
+          <w:rFonts w:ascii="Verdana" w:hAnsi="Verdana"/>
+          <w:color w:val="4B4B4B"/>
+        </w:rPr>
+        <w:t>seq+1),</w:t>
+      </w:r>
+      <w:proofErr w:type="spellStart"/>
+      <w:r>
+        <w:rPr>
+          <w:rFonts w:ascii="Verdana" w:hAnsi="Verdana"/>
+          <w:color w:val="4B4B4B"/>
+        </w:rPr>
+        <w:t>ack</w:t>
+      </w:r>
+      <w:proofErr w:type="spellEnd"/>
+      <w:r>
+        <w:rPr>
+          <w:rFonts w:ascii="Verdana" w:hAnsi="Verdana"/>
+          <w:color w:val="4B4B4B"/>
+        </w:rPr>
+        <w:t>=1</w:t>
+      </w:r>
+      <w:r>
+        <w:rPr>
+          <w:rFonts w:ascii="Verdana" w:hAnsi="Verdana"/>
+          <w:color w:val="4B4B4B"/>
+        </w:rPr>
+        <w:t>，主机</w:t>
+      </w:r>
+      <w:r>
+        <w:rPr>
+          <w:rFonts w:ascii="Verdana" w:hAnsi="Verdana"/>
+          <w:color w:val="4B4B4B"/>
+        </w:rPr>
+        <w:t>B</w:t>
+      </w:r>
+      <w:r>
+        <w:rPr>
+          <w:rFonts w:ascii="Verdana" w:hAnsi="Verdana"/>
+          <w:color w:val="4B4B4B"/>
+        </w:rPr>
+        <w:t>收到后确认</w:t>
+      </w:r>
+      <w:proofErr w:type="spellStart"/>
+      <w:r>
+        <w:rPr>
+          <w:rFonts w:ascii="Verdana" w:hAnsi="Verdana"/>
+          <w:color w:val="4B4B4B"/>
+        </w:rPr>
+        <w:t>seq</w:t>
+      </w:r>
+      <w:proofErr w:type="spellEnd"/>
+      <w:r>
+        <w:rPr>
+          <w:rFonts w:ascii="Verdana" w:hAnsi="Verdana"/>
+          <w:color w:val="4B4B4B"/>
+        </w:rPr>
+        <w:t>值与</w:t>
+      </w:r>
+      <w:proofErr w:type="spellStart"/>
+      <w:r>
+        <w:rPr>
+          <w:rFonts w:ascii="Verdana" w:hAnsi="Verdana"/>
+          <w:color w:val="4B4B4B"/>
+        </w:rPr>
+        <w:t>ack</w:t>
+      </w:r>
+      <w:proofErr w:type="spellEnd"/>
+      <w:r>
+        <w:rPr>
+          <w:rFonts w:ascii="Verdana" w:hAnsi="Verdana"/>
+          <w:color w:val="4B4B4B"/>
+        </w:rPr>
+        <w:t>=1</w:t>
+      </w:r>
+      <w:r>
+        <w:rPr>
+          <w:rFonts w:ascii="Verdana" w:hAnsi="Verdana"/>
+          <w:color w:val="4B4B4B"/>
+        </w:rPr>
+        <w:t>则连接建立成功。</w:t>
+      </w:r>
+    </w:p>
+    <w:p>
+      <w:pPr>
+        <w:rPr>
+          <w:rFonts w:hint="eastAsia"/>
+        </w:rPr>
+      </w:pPr>
+      <w:r>
+        <w:rPr>
+          <w:rFonts w:hint="eastAsia"/>
+        </w:rPr>
+        <w:t>例如：</w:t>
+      </w:r>
+    </w:p>
+    <w:p>
+      <w:pPr>
+        <w:pStyle w:val="a5"/>
+        <w:shd w:val="clear" w:color="auto" w:fill="FFFFFF"/>
+        <w:spacing w:before="150" w:beforeAutospacing="0" w:after="150" w:afterAutospacing="0" w:line="293" w:lineRule="atLeast"/>
+        <w:rPr>
+          <w:rFonts w:ascii="Verdana" w:hAnsi="Verdana"/>
+          <w:color w:val="4B4B4B"/>
+        </w:rPr>
+      </w:pPr>
+      <w:r>
+        <w:rPr>
+          <w:rFonts w:ascii="Verdana" w:hAnsi="Verdana"/>
+          <w:color w:val="4B4B4B"/>
+        </w:rPr>
+        <w:t>IP 192.168.1.116.3337 &gt; 192.168.1.123.7788: S 3626544836:3626544836</w:t>
+      </w:r>
+      <w:r>
+        <w:rPr>
+          <w:rFonts w:ascii="Verdana" w:hAnsi="Verdana"/>
+          <w:color w:val="4B4B4B"/>
+        </w:rPr>
+        <w:br/>
+        <w:t>IP 192.168.1.123.7788 &gt; 192.168.1.116.3337: S 1</w:t>
       </w:r>
       <w:bookmarkStart w:id="0" w:name="_GoBack"/>
       <w:bookmarkEnd w:id="0"/>
       <w:r>
+        <w:rPr>
+          <w:rFonts w:ascii="Verdana" w:hAnsi="Verdana"/>
+          <w:color w:val="4B4B4B"/>
+        </w:rPr>
+        <w:t xml:space="preserve">739326486:1739326486 </w:t>
+      </w:r>
+      <w:proofErr w:type="spellStart"/>
+      <w:r>
+        <w:rPr>
+          <w:rFonts w:ascii="Verdana" w:hAnsi="Verdana"/>
+          <w:color w:val="4B4B4B"/>
+        </w:rPr>
+        <w:t>ack</w:t>
+      </w:r>
+      <w:proofErr w:type="spellEnd"/>
+      <w:r>
+        <w:rPr>
+          <w:rFonts w:ascii="Verdana" w:hAnsi="Verdana"/>
+          <w:color w:val="4B4B4B"/>
+        </w:rPr>
+        <w:t xml:space="preserve"> 3626544837</w:t>
+      </w:r>
+      <w:r>
+        <w:rPr>
+          <w:rFonts w:ascii="Verdana" w:hAnsi="Verdana"/>
+          <w:color w:val="4B4B4B"/>
+        </w:rPr>
         <w:br/>
-        <w:t>4</w:t>
-      </w:r>
-      <w:r>
-        <w:t>、服务器分析</w:t>
-      </w:r>
-      <w:r>
-        <w:t>HTTP</w:t>
-      </w:r>
-      <w:r>
-        <w:t>请求，生成</w:t>
-      </w:r>
-      <w:r>
-        <w:t>HTTP</w:t>
-      </w:r>
-      <w:r>
-        <w:t>响应（</w:t>
-      </w:r>
-      <w:proofErr w:type="spellStart"/>
-      <w:r>
-        <w:t>可能是</w:t>
-      </w:r>
-      <w:r>
-        <w:t>HTML</w:t>
-      </w:r>
-      <w:r>
-        <w:t>、图片等</w:t>
-      </w:r>
-      <w:proofErr w:type="spellEnd"/>
-      <w:r>
-        <w:t>）</w:t>
-      </w:r>
-      <w:proofErr w:type="spellStart"/>
-      <w:r>
-        <w:t>后，将响应发送给客户端浏览器</w:t>
-      </w:r>
-      <w:proofErr w:type="spellEnd"/>
-      <w:r>
-        <w:t>。</w:t>
-      </w:r>
-      <w:r>
-        <w:br/>
-      </w:r>
-      <w:r>
-        <w:br/>
-        <w:t>5</w:t>
-      </w:r>
-      <w:r>
-        <w:t>、浏览器得到响应后，根据响应内容显示结果。如果响应的是图片，则将图片</w:t>
-      </w:r>
-      <w:r>
-        <w:t>”</w:t>
-      </w:r>
-      <w:r>
-        <w:t>画</w:t>
-      </w:r>
-      <w:r>
-        <w:t>“</w:t>
-      </w:r>
-      <w:r>
-        <w:t>在浏览器页面上；如果是</w:t>
-      </w:r>
-      <w:r>
-        <w:t>HTML</w:t>
-      </w:r>
-      <w:r>
-        <w:t>，则渲染</w:t>
-      </w:r>
-      <w:r>
-        <w:t>HTML</w:t>
-      </w:r>
-      <w:r>
-        <w:t>并</w:t>
-      </w:r>
-      <w:r>
-        <w:t>”</w:t>
-      </w:r>
-      <w:r>
-        <w:t>画</w:t>
-      </w:r>
-      <w:r>
-        <w:t>“</w:t>
-      </w:r>
-      <w:r>
-        <w:t>在浏览器页面上，在分析</w:t>
-      </w:r>
-      <w:r>
-        <w:t>HTML</w:t>
-      </w:r>
-      <w:r>
-        <w:t>时，若发现引用了其他资源，例如</w:t>
-      </w:r>
-      <w:r>
-        <w:t>css</w:t>
-      </w:r>
-      <w:r>
-        <w:t>、图片等，则发起</w:t>
-      </w:r>
-      <w:r>
-        <w:t>HTTP</w:t>
-      </w:r>
-      <w:r>
-        <w:t>请求，得到响应资源。</w:t>
+        <w:t xml:space="preserve">IP 192.168.1.116.3337 &gt; 192.168.1.123.7788: </w:t>
+      </w:r>
+      <w:proofErr w:type="spellStart"/>
+      <w:r>
+        <w:rPr>
+          <w:rFonts w:ascii="Verdana" w:hAnsi="Verdana"/>
+          <w:color w:val="4B4B4B"/>
+        </w:rPr>
+        <w:t>ack</w:t>
+      </w:r>
+      <w:proofErr w:type="spellEnd"/>
+      <w:r>
+        <w:rPr>
+          <w:rFonts w:ascii="Verdana" w:hAnsi="Verdana"/>
+          <w:color w:val="4B4B4B"/>
+        </w:rPr>
+        <w:t xml:space="preserve"> 1739326487,ack 1</w:t>
+      </w:r>
+    </w:p>
+    <w:p>
+      <w:pPr>
+        <w:pStyle w:val="a5"/>
+        <w:shd w:val="clear" w:color="auto" w:fill="FFFFFF"/>
+        <w:spacing w:before="150" w:beforeAutospacing="0" w:after="150" w:afterAutospacing="0" w:line="293" w:lineRule="atLeast"/>
+        <w:rPr>
+          <w:rFonts w:ascii="Verdana" w:hAnsi="Verdana"/>
+          <w:color w:val="4B4B4B"/>
+        </w:rPr>
+      </w:pPr>
+      <w:r>
+        <w:rPr>
+          <w:rFonts w:ascii="Verdana" w:hAnsi="Verdana"/>
+          <w:color w:val="4B4B4B"/>
+        </w:rPr>
+        <w:t>第一次握手：</w:t>
+      </w:r>
+      <w:r>
+        <w:rPr>
+          <w:rFonts w:ascii="Verdana" w:hAnsi="Verdana"/>
+          <w:color w:val="4B4B4B"/>
+        </w:rPr>
+        <w:t>192.168.1.116</w:t>
+      </w:r>
+      <w:r>
+        <w:rPr>
+          <w:rFonts w:ascii="Verdana" w:hAnsi="Verdana"/>
+          <w:color w:val="4B4B4B"/>
+        </w:rPr>
+        <w:t>发送位码</w:t>
+      </w:r>
+      <w:proofErr w:type="spellStart"/>
+      <w:r>
+        <w:rPr>
+          <w:rFonts w:ascii="Verdana" w:hAnsi="Verdana"/>
+          <w:color w:val="4B4B4B"/>
+        </w:rPr>
+        <w:t>syn</w:t>
+      </w:r>
+      <w:proofErr w:type="spellEnd"/>
+      <w:r>
+        <w:rPr>
+          <w:rFonts w:ascii="Verdana" w:hAnsi="Verdana"/>
+          <w:color w:val="4B4B4B"/>
+        </w:rPr>
+        <w:t>＝</w:t>
+      </w:r>
+      <w:r>
+        <w:rPr>
+          <w:rFonts w:ascii="Verdana" w:hAnsi="Verdana"/>
+          <w:color w:val="4B4B4B"/>
+        </w:rPr>
+        <w:t>1,</w:t>
+      </w:r>
+      <w:r>
+        <w:rPr>
+          <w:rFonts w:ascii="Verdana" w:hAnsi="Verdana"/>
+          <w:color w:val="4B4B4B"/>
+        </w:rPr>
+        <w:t>随机产生</w:t>
+      </w:r>
+      <w:proofErr w:type="spellStart"/>
+      <w:r>
+        <w:rPr>
+          <w:rFonts w:ascii="Verdana" w:hAnsi="Verdana"/>
+          <w:color w:val="4B4B4B"/>
+        </w:rPr>
+        <w:t>seq</w:t>
+      </w:r>
+      <w:proofErr w:type="spellEnd"/>
+      <w:r>
+        <w:rPr>
+          <w:rFonts w:ascii="Verdana" w:hAnsi="Verdana"/>
+          <w:color w:val="4B4B4B"/>
+        </w:rPr>
+        <w:t xml:space="preserve"> number=3626544836</w:t>
+      </w:r>
+      <w:r>
+        <w:rPr>
+          <w:rFonts w:ascii="Verdana" w:hAnsi="Verdana"/>
+          <w:color w:val="4B4B4B"/>
+        </w:rPr>
+        <w:t>的数据包到</w:t>
+      </w:r>
+      <w:r>
+        <w:rPr>
+          <w:rFonts w:ascii="Verdana" w:hAnsi="Verdana"/>
+          <w:color w:val="4B4B4B"/>
+        </w:rPr>
+        <w:t>192.168.1.123,192.168.1.123</w:t>
+      </w:r>
+      <w:r>
+        <w:rPr>
+          <w:rFonts w:ascii="Verdana" w:hAnsi="Verdana"/>
+          <w:color w:val="4B4B4B"/>
+        </w:rPr>
+        <w:t>由</w:t>
+      </w:r>
+      <w:r>
+        <w:rPr>
+          <w:rFonts w:ascii="Verdana" w:hAnsi="Verdana"/>
+          <w:color w:val="4B4B4B"/>
+        </w:rPr>
+        <w:t>SYN=1</w:t>
+      </w:r>
+      <w:r>
+        <w:rPr>
+          <w:rFonts w:ascii="Verdana" w:hAnsi="Verdana"/>
+          <w:color w:val="4B4B4B"/>
+        </w:rPr>
+        <w:t>知道</w:t>
+      </w:r>
+      <w:r>
+        <w:rPr>
+          <w:rFonts w:ascii="Verdana" w:hAnsi="Verdana"/>
+          <w:color w:val="4B4B4B"/>
+        </w:rPr>
+        <w:t>192.168.1.116</w:t>
+      </w:r>
+      <w:r>
+        <w:rPr>
+          <w:rFonts w:ascii="Verdana" w:hAnsi="Verdana"/>
+          <w:color w:val="4B4B4B"/>
+        </w:rPr>
+        <w:t>要求建立联机</w:t>
+      </w:r>
+      <w:r>
+        <w:rPr>
+          <w:rFonts w:ascii="Verdana" w:hAnsi="Verdana"/>
+          <w:color w:val="4B4B4B"/>
+        </w:rPr>
+        <w:t>;</w:t>
+      </w:r>
+    </w:p>
+    <w:p>
+      <w:pPr>
+        <w:pStyle w:val="a5"/>
+        <w:shd w:val="clear" w:color="auto" w:fill="FFFFFF"/>
+        <w:spacing w:before="150" w:beforeAutospacing="0" w:after="150" w:afterAutospacing="0" w:line="293" w:lineRule="atLeast"/>
+        <w:rPr>
+          <w:rFonts w:ascii="Verdana" w:hAnsi="Verdana"/>
+          <w:color w:val="4B4B4B"/>
+        </w:rPr>
+      </w:pPr>
+      <w:r>
+        <w:rPr>
+          <w:rFonts w:ascii="Verdana" w:hAnsi="Verdana"/>
+          <w:color w:val="4B4B4B"/>
+        </w:rPr>
+        <w:t>第二次握手：</w:t>
+      </w:r>
+      <w:r>
+        <w:rPr>
+          <w:rFonts w:ascii="Verdana" w:hAnsi="Verdana"/>
+          <w:color w:val="4B4B4B"/>
+        </w:rPr>
+        <w:t>192.168.1.123</w:t>
+      </w:r>
+      <w:r>
+        <w:rPr>
+          <w:rFonts w:ascii="Verdana" w:hAnsi="Verdana"/>
+          <w:color w:val="4B4B4B"/>
+        </w:rPr>
+        <w:t>收到请求后要确认联机信息，向</w:t>
+      </w:r>
+      <w:r>
+        <w:rPr>
+          <w:rFonts w:ascii="Verdana" w:hAnsi="Verdana"/>
+          <w:color w:val="4B4B4B"/>
+        </w:rPr>
+        <w:t>192.168.1.116</w:t>
+      </w:r>
+      <w:r>
+        <w:rPr>
+          <w:rFonts w:ascii="Verdana" w:hAnsi="Verdana"/>
+          <w:color w:val="4B4B4B"/>
+        </w:rPr>
+        <w:t>发送</w:t>
+      </w:r>
+      <w:proofErr w:type="spellStart"/>
+      <w:r>
+        <w:rPr>
+          <w:rFonts w:ascii="Verdana" w:hAnsi="Verdana"/>
+          <w:color w:val="4B4B4B"/>
+        </w:rPr>
+        <w:t>ack</w:t>
+      </w:r>
+      <w:proofErr w:type="spellEnd"/>
+      <w:r>
+        <w:rPr>
+          <w:rFonts w:ascii="Verdana" w:hAnsi="Verdana"/>
+          <w:color w:val="4B4B4B"/>
+        </w:rPr>
+        <w:t xml:space="preserve"> number=3626544837,syn=1,ack=1,</w:t>
+      </w:r>
+      <w:r>
+        <w:rPr>
+          <w:rFonts w:ascii="Verdana" w:hAnsi="Verdana"/>
+          <w:color w:val="4B4B4B"/>
+        </w:rPr>
+        <w:t>随机产生</w:t>
+      </w:r>
+      <w:proofErr w:type="spellStart"/>
+      <w:r>
+        <w:rPr>
+          <w:rFonts w:ascii="Verdana" w:hAnsi="Verdana"/>
+          <w:color w:val="4B4B4B"/>
+        </w:rPr>
+        <w:t>seq</w:t>
+      </w:r>
+      <w:proofErr w:type="spellEnd"/>
+      <w:r>
+        <w:rPr>
+          <w:rFonts w:ascii="Verdana" w:hAnsi="Verdana"/>
+          <w:color w:val="4B4B4B"/>
+        </w:rPr>
+        <w:t>=1739326486</w:t>
+      </w:r>
+      <w:r>
+        <w:rPr>
+          <w:rFonts w:ascii="Verdana" w:hAnsi="Verdana"/>
+          <w:color w:val="4B4B4B"/>
+        </w:rPr>
+        <w:t>的包</w:t>
+      </w:r>
+      <w:r>
+        <w:rPr>
+          <w:rFonts w:ascii="Verdana" w:hAnsi="Verdana"/>
+          <w:color w:val="4B4B4B"/>
+        </w:rPr>
+        <w:t>;</w:t>
+      </w:r>
+    </w:p>
+    <w:p>
+      <w:pPr>
+        <w:pStyle w:val="a5"/>
+        <w:shd w:val="clear" w:color="auto" w:fill="FFFFFF"/>
+        <w:spacing w:before="150" w:beforeAutospacing="0" w:after="150" w:afterAutospacing="0" w:line="293" w:lineRule="atLeast"/>
+        <w:rPr>
+          <w:rFonts w:ascii="Verdana" w:hAnsi="Verdana"/>
+          <w:color w:val="4B4B4B"/>
+        </w:rPr>
+      </w:pPr>
+      <w:r>
+        <w:rPr>
+          <w:rFonts w:ascii="Verdana" w:hAnsi="Verdana"/>
+          <w:color w:val="4B4B4B"/>
+        </w:rPr>
+        <w:t>第三次握手：</w:t>
+      </w:r>
+      <w:r>
+        <w:rPr>
+          <w:rFonts w:ascii="Verdana" w:hAnsi="Verdana"/>
+          <w:color w:val="4B4B4B"/>
+        </w:rPr>
+        <w:t>192.168.1.116</w:t>
+      </w:r>
+      <w:r>
+        <w:rPr>
+          <w:rFonts w:ascii="Verdana" w:hAnsi="Verdana"/>
+          <w:color w:val="4B4B4B"/>
+        </w:rPr>
+        <w:t>收到后检查</w:t>
+      </w:r>
+      <w:proofErr w:type="spellStart"/>
+      <w:r>
+        <w:rPr>
+          <w:rFonts w:ascii="Verdana" w:hAnsi="Verdana"/>
+          <w:color w:val="4B4B4B"/>
+        </w:rPr>
+        <w:t>ack</w:t>
+      </w:r>
+      <w:proofErr w:type="spellEnd"/>
+      <w:r>
+        <w:rPr>
+          <w:rFonts w:ascii="Verdana" w:hAnsi="Verdana"/>
+          <w:color w:val="4B4B4B"/>
+        </w:rPr>
+        <w:t xml:space="preserve"> number</w:t>
+      </w:r>
+      <w:r>
+        <w:rPr>
+          <w:rFonts w:ascii="Verdana" w:hAnsi="Verdana"/>
+          <w:color w:val="4B4B4B"/>
+        </w:rPr>
+        <w:t>是否正确，即第一次发送的</w:t>
+      </w:r>
+      <w:proofErr w:type="spellStart"/>
+      <w:r>
+        <w:rPr>
+          <w:rFonts w:ascii="Verdana" w:hAnsi="Verdana"/>
+          <w:color w:val="4B4B4B"/>
+        </w:rPr>
+        <w:t>seq</w:t>
+      </w:r>
+      <w:proofErr w:type="spellEnd"/>
+      <w:r>
+        <w:rPr>
+          <w:rFonts w:ascii="Verdana" w:hAnsi="Verdana"/>
+          <w:color w:val="4B4B4B"/>
+        </w:rPr>
+        <w:t xml:space="preserve"> number+1,</w:t>
+      </w:r>
+      <w:r>
+        <w:rPr>
+          <w:rFonts w:ascii="Verdana" w:hAnsi="Verdana"/>
+          <w:color w:val="4B4B4B"/>
+        </w:rPr>
+        <w:t>以及位码</w:t>
+      </w:r>
+      <w:proofErr w:type="spellStart"/>
+      <w:r>
+        <w:rPr>
+          <w:rFonts w:ascii="Verdana" w:hAnsi="Verdana"/>
+          <w:color w:val="4B4B4B"/>
+        </w:rPr>
+        <w:t>ack</w:t>
+      </w:r>
+      <w:proofErr w:type="spellEnd"/>
+      <w:r>
+        <w:rPr>
+          <w:rFonts w:ascii="Verdana" w:hAnsi="Verdana"/>
+          <w:color w:val="4B4B4B"/>
+        </w:rPr>
+        <w:t>是否为</w:t>
+      </w:r>
+      <w:r>
+        <w:rPr>
+          <w:rFonts w:ascii="Verdana" w:hAnsi="Verdana"/>
+          <w:color w:val="4B4B4B"/>
+        </w:rPr>
+        <w:t>1</w:t>
+      </w:r>
+      <w:r>
+        <w:rPr>
+          <w:rFonts w:ascii="Verdana" w:hAnsi="Verdana"/>
+          <w:color w:val="4B4B4B"/>
+        </w:rPr>
+        <w:t>，若正确，</w:t>
+      </w:r>
+      <w:r>
+        <w:rPr>
+          <w:rFonts w:ascii="Verdana" w:hAnsi="Verdana"/>
+          <w:color w:val="4B4B4B"/>
+        </w:rPr>
+        <w:t>192.168.1.116</w:t>
+      </w:r>
+      <w:r>
+        <w:rPr>
+          <w:rFonts w:ascii="Verdana" w:hAnsi="Verdana"/>
+          <w:color w:val="4B4B4B"/>
+        </w:rPr>
+        <w:t>会再发送</w:t>
+      </w:r>
+      <w:proofErr w:type="spellStart"/>
+      <w:r>
+        <w:rPr>
+          <w:rFonts w:ascii="Verdana" w:hAnsi="Verdana"/>
+          <w:color w:val="4B4B4B"/>
+        </w:rPr>
+        <w:t>ack</w:t>
+      </w:r>
+      <w:proofErr w:type="spellEnd"/>
+      <w:r>
+        <w:rPr>
+          <w:rFonts w:ascii="Verdana" w:hAnsi="Verdana"/>
+          <w:color w:val="4B4B4B"/>
+        </w:rPr>
+        <w:t xml:space="preserve"> number=1739326487,ack=1</w:t>
+      </w:r>
+      <w:r>
+        <w:rPr>
+          <w:rFonts w:ascii="Verdana" w:hAnsi="Verdana"/>
+          <w:color w:val="4B4B4B"/>
+        </w:rPr>
+        <w:t>，</w:t>
+      </w:r>
+      <w:r>
+        <w:rPr>
+          <w:rFonts w:ascii="Verdana" w:hAnsi="Verdana"/>
+          <w:color w:val="4B4B4B"/>
+        </w:rPr>
+        <w:t>192.168.1.123</w:t>
+      </w:r>
+      <w:r>
+        <w:rPr>
+          <w:rFonts w:ascii="Verdana" w:hAnsi="Verdana"/>
+          <w:color w:val="4B4B4B"/>
+        </w:rPr>
+        <w:t>收到后确认</w:t>
+      </w:r>
+      <w:proofErr w:type="spellStart"/>
+      <w:r>
+        <w:rPr>
+          <w:rFonts w:ascii="Verdana" w:hAnsi="Verdana"/>
+          <w:color w:val="4B4B4B"/>
+        </w:rPr>
+        <w:t>seq</w:t>
+      </w:r>
+      <w:proofErr w:type="spellEnd"/>
+      <w:r>
+        <w:rPr>
+          <w:rFonts w:ascii="Verdana" w:hAnsi="Verdana"/>
+          <w:color w:val="4B4B4B"/>
+        </w:rPr>
+        <w:t>=seq+1,ack=1</w:t>
+      </w:r>
+      <w:r>
+        <w:rPr>
+          <w:rFonts w:ascii="Verdana" w:hAnsi="Verdana"/>
+          <w:color w:val="4B4B4B"/>
+        </w:rPr>
+        <w:t>则连接建立成功。</w:t>
       </w:r>
     </w:p>
     <w:p>
@@ -1933,6 +2912,22 @@
       </w:tblCellMar>
     </w:tblPr>
   </w:style>
+  <w:style w:type="paragraph" w:styleId="a5">
+    <w:name w:val="Normal (Web)"/>
+    <w:basedOn w:val="a"/>
+    <w:uiPriority w:val="99"/>
+    <w:semiHidden/>
+    <w:unhideWhenUsed/>
+    <w:rsid w:val="00F914A7"/>
+    <w:pPr>
+      <w:spacing w:before="100" w:beforeAutospacing="1" w:after="100" w:afterAutospacing="1" w:line="240" w:lineRule="auto"/>
+    </w:pPr>
+    <w:rPr>
+      <w:rFonts w:ascii="Times" w:hAnsi="Times" w:cs="Times New Roman"/>
+      <w:sz w:val="20"/>
+      <w:szCs w:val="20"/>
+    </w:rPr>
+  </w:style>
 </w:styles>
 </file>
 
@@ -2168,6 +3163,22 @@
         <w:right w:w="108" w:type="dxa"/>
       </w:tblCellMar>
     </w:tblPr>
+  </w:style>
+  <w:style w:type="paragraph" w:styleId="a5">
+    <w:name w:val="Normal (Web)"/>
+    <w:basedOn w:val="a"/>
+    <w:uiPriority w:val="99"/>
+    <w:semiHidden/>
+    <w:unhideWhenUsed/>
+    <w:rsid w:val="00F914A7"/>
+    <w:pPr>
+      <w:spacing w:before="100" w:beforeAutospacing="1" w:after="100" w:afterAutospacing="1" w:line="240" w:lineRule="auto"/>
+    </w:pPr>
+    <w:rPr>
+      <w:rFonts w:ascii="Times" w:hAnsi="Times" w:cs="Times New Roman"/>
+      <w:sz w:val="20"/>
+      <w:szCs w:val="20"/>
+    </w:rPr>
   </w:style>
 </w:styles>
 </file>
@@ -2427,7 +3438,7 @@
   <a:extraClrSchemeLst/>
   <a:extLst>
     <a:ext uri="{05A4C25C-085E-4340-85A3-A5531E510DB2}">
-      <thm15:themeFamily xmlns:thm15="http://schemas.microsoft.com/office/thememl/2012/main" xmlns="" name="Office Theme" id="{62F939B6-93AF-4DB8-9C6B-D6C7DFDC589F}" vid="{4A3C46E8-61CC-4603-A589-7422A47A8E4A}"/>
+      <thm15:themeFamily xmlns="" xmlns:thm15="http://schemas.microsoft.com/office/thememl/2012/main" name="Office Theme" id="{62F939B6-93AF-4DB8-9C6B-D6C7DFDC589F}" vid="{4A3C46E8-61CC-4603-A589-7422A47A8E4A}"/>
     </a:ext>
   </a:extLst>
 </a:theme>

</xml_diff>